<commit_message>
Resolved an incorrect import for TODO
</commit_message>
<xml_diff>
--- a/doc/AN Tracker Mobile UI Requirements v1.3.docx
+++ b/doc/AN Tracker Mobile UI Requirements v1.3.docx
@@ -20,18 +20,7 @@
           <w:u w:val="single"/>
           <w:lang w:val="en-IN"/>
         </w:rPr>
-        <w:t>AN Tr</w:t>
-      </w:r>
-      <w:bookmarkStart w:id="0" w:name="_GoBack"/>
-      <w:bookmarkEnd w:id="0"/>
-      <w:r>
-        <w:rPr>
-          <w:sz w:val="44"/>
-          <w:szCs w:val="44"/>
-          <w:u w:val="single"/>
-          <w:lang w:val="en-IN"/>
-        </w:rPr>
-        <w:t>acker Mobile UI Requirements</w:t>
+        <w:t>AN Tracker Mobile UI Requirements</w:t>
       </w:r>
     </w:p>
     <w:p>
@@ -15281,6 +15270,36 @@
           <w:lang w:val="en-IN"/>
         </w:rPr>
       </w:pPr>
+      <w:ins w:id="0" w:author="nyadav.idmworks@outlook.com" w:date="2020-05-02T10:44:00Z">
+        <w:r>
+          <w:rPr>
+            <w:lang w:val="en-IN"/>
+          </w:rPr>
+          <w:t xml:space="preserve">Note: Please collect First Name </w:t>
+        </w:r>
+      </w:ins>
+      <w:ins w:id="1" w:author="nyadav.idmworks@outlook.com" w:date="2020-05-02T10:45:00Z">
+        <w:r>
+          <w:rPr>
+            <w:lang w:val="en-IN"/>
+          </w:rPr>
+          <w:t>and Last Name instead of “Your Full Name”</w:t>
+        </w:r>
+        <w:r>
+          <w:rPr>
+            <w:lang w:val="en-IN"/>
+          </w:rPr>
+          <w:t xml:space="preserve"> on screen #4a</w:t>
+        </w:r>
+        <w:r>
+          <w:rPr>
+            <w:lang w:val="en-IN"/>
+          </w:rPr>
+          <w:t>.</w:t>
+        </w:r>
+      </w:ins>
+      <w:bookmarkStart w:id="2" w:name="_GoBack"/>
+      <w:bookmarkEnd w:id="2"/>
     </w:p>
     <w:p>
       <w:pPr>
@@ -27880,6 +27899,14 @@
     <w:abstractNumId w:val="7"/>
   </w:num>
 </w:numbering>
+</file>
+
+<file path=word/people.xml><?xml version="1.0" encoding="utf-8"?>
+<w15:people xmlns:wpc="http://schemas.microsoft.com/office/word/2010/wordprocessingCanvas" xmlns:cx="http://schemas.microsoft.com/office/drawing/2014/chartex" xmlns:cx1="http://schemas.microsoft.com/office/drawing/2015/9/8/chartex" xmlns:cx2="http://schemas.microsoft.com/office/drawing/2015/10/21/chartex" xmlns:cx3="http://schemas.microsoft.com/office/drawing/2016/5/9/chartex" xmlns:cx4="http://schemas.microsoft.com/office/drawing/2016/5/10/chartex" xmlns:cx5="http://schemas.microsoft.com/office/drawing/2016/5/11/chartex" xmlns:cx6="http://schemas.microsoft.com/office/drawing/2016/5/12/chartex" xmlns:cx7="http://schemas.microsoft.com/office/drawing/2016/5/13/chartex" xmlns:cx8="http://schemas.microsoft.com/office/drawing/2016/5/14/chartex" xmlns:mc="http://schemas.openxmlformats.org/markup-compatibility/2006" xmlns:aink="http://schemas.microsoft.com/office/drawing/2016/ink" xmlns:am3d="http://schemas.microsoft.com/office/drawing/2017/model3d" xmlns:o="urn:schemas-microsoft-com:office:office" xmlns:r="http://schemas.openxmlformats.org/officeDocument/2006/relationships" xmlns:m="http://schemas.openxmlformats.org/officeDocument/2006/math" xmlns:v="urn:schemas-microsoft-com:vml" xmlns:wp14="http://schemas.microsoft.com/office/word/2010/wordprocessingDrawing" xmlns:wp="http://schemas.openxmlformats.org/drawingml/2006/wordprocessingDrawing" xmlns:w10="urn:schemas-microsoft-com:office:word" xmlns:w="http://schemas.openxmlformats.org/wordprocessingml/2006/main" xmlns:w14="http://schemas.microsoft.com/office/word/2010/wordml" xmlns:w15="http://schemas.microsoft.com/office/word/2012/wordml" xmlns:w16cid="http://schemas.microsoft.com/office/word/2016/wordml/cid" xmlns:w16se="http://schemas.microsoft.com/office/word/2015/wordml/symex" xmlns:wpg="http://schemas.microsoft.com/office/word/2010/wordprocessingGroup" xmlns:wpi="http://schemas.microsoft.com/office/word/2010/wordprocessingInk" xmlns:wne="http://schemas.microsoft.com/office/word/2006/wordml" xmlns:wps="http://schemas.microsoft.com/office/word/2010/wordprocessingShape" mc:Ignorable="w14 w15 w16se w16cid wp14">
+  <w15:person w15:author="nyadav.idmworks@outlook.com">
+    <w15:presenceInfo w15:providerId="Windows Live" w15:userId="f2f2890249420c81"/>
+  </w15:person>
+</w15:people>
 </file>
 
 <file path=word/styles.xml><?xml version="1.0" encoding="utf-8"?>
@@ -28782,6 +28809,7 @@
     <w:rsid w:val="00351D8E"/>
     <w:rsid w:val="00462202"/>
     <w:rsid w:val="00491839"/>
+    <w:rsid w:val="004C38AB"/>
     <w:rsid w:val="00546ECD"/>
     <w:rsid w:val="00884ADB"/>
     <w:rsid w:val="00CE00B6"/>
@@ -29583,7 +29611,7 @@
 </file>
 
 <file path=customXml/itemProps2.xml><?xml version="1.0" encoding="utf-8"?>
-<ds:datastoreItem xmlns:ds="http://schemas.openxmlformats.org/officeDocument/2006/customXml" ds:itemID="{B41CBEE5-F3AC-41E0-BB3E-7C19F2F42AD1}">
+<ds:datastoreItem xmlns:ds="http://schemas.openxmlformats.org/officeDocument/2006/customXml" ds:itemID="{FC3F7B20-F545-4856-905E-723364A009BA}">
   <ds:schemaRefs>
     <ds:schemaRef ds:uri="http://schemas.openxmlformats.org/officeDocument/2006/bibliography"/>
   </ds:schemaRefs>

</xml_diff>